<commit_message>
Update LaTeX word file
</commit_message>
<xml_diff>
--- a/Documentation/Studienarbeit - LaTeX.docx
+++ b/Documentation/Studienarbeit - LaTeX.docx
@@ -21,12 +21,631 @@
     </w:p>
     <w:p>
       <w:pPr>
-        <w:rPr>
-          <w:sz w:val="36"/>
-          <w:szCs w:val="36"/>
-          <w:u w:val="single"/>
-        </w:rPr>
-      </w:pPr>
+        <w:pStyle w:val="Listenabsatz"/>
+        <w:numPr>
+          <w:ilvl w:val="0"/>
+          <w:numId w:val="3"/>
+        </w:numPr>
+        <w:rPr>
+          <w:sz w:val="24"/>
+          <w:szCs w:val="24"/>
+        </w:rPr>
+      </w:pPr>
+      <w:r>
+        <w:rPr>
+          <w:sz w:val="24"/>
+          <w:szCs w:val="24"/>
+        </w:rPr>
+        <w:t>Titelblatt</w:t>
+      </w:r>
+    </w:p>
+    <w:p>
+      <w:pPr>
+        <w:pStyle w:val="Listenabsatz"/>
+        <w:numPr>
+          <w:ilvl w:val="0"/>
+          <w:numId w:val="3"/>
+        </w:numPr>
+        <w:rPr>
+          <w:sz w:val="24"/>
+          <w:szCs w:val="24"/>
+        </w:rPr>
+      </w:pPr>
+      <w:r>
+        <w:rPr>
+          <w:sz w:val="24"/>
+          <w:szCs w:val="24"/>
+        </w:rPr>
+        <w:t>Formalitäten (Eigenständigkeitserklärung, Abkürzungs- und Inhaltsverzeichnis, Abstract, etc.)</w:t>
+      </w:r>
+    </w:p>
+    <w:p>
+      <w:pPr>
+        <w:pStyle w:val="Listenabsatz"/>
+        <w:numPr>
+          <w:ilvl w:val="0"/>
+          <w:numId w:val="3"/>
+        </w:numPr>
+        <w:rPr>
+          <w:sz w:val="24"/>
+          <w:szCs w:val="24"/>
+        </w:rPr>
+      </w:pPr>
+      <w:r>
+        <w:rPr>
+          <w:sz w:val="24"/>
+          <w:szCs w:val="24"/>
+        </w:rPr>
+        <w:t>Einführung</w:t>
+      </w:r>
+    </w:p>
+    <w:p>
+      <w:pPr>
+        <w:pStyle w:val="Listenabsatz"/>
+        <w:numPr>
+          <w:ilvl w:val="1"/>
+          <w:numId w:val="3"/>
+        </w:numPr>
+        <w:rPr>
+          <w:sz w:val="24"/>
+          <w:szCs w:val="24"/>
+        </w:rPr>
+      </w:pPr>
+      <w:r>
+        <w:rPr>
+          <w:sz w:val="24"/>
+          <w:szCs w:val="24"/>
+        </w:rPr>
+        <w:t>Kurze Einführung (worum geht’s?)</w:t>
+      </w:r>
+    </w:p>
+    <w:p>
+      <w:pPr>
+        <w:pStyle w:val="Listenabsatz"/>
+        <w:numPr>
+          <w:ilvl w:val="1"/>
+          <w:numId w:val="3"/>
+        </w:numPr>
+        <w:rPr>
+          <w:sz w:val="24"/>
+          <w:szCs w:val="24"/>
+        </w:rPr>
+      </w:pPr>
+      <w:r>
+        <w:rPr>
+          <w:sz w:val="24"/>
+          <w:szCs w:val="24"/>
+        </w:rPr>
+        <w:t>Motivation/ Nutzen der Arbeit</w:t>
+      </w:r>
+    </w:p>
+    <w:p>
+      <w:pPr>
+        <w:pStyle w:val="Listenabsatz"/>
+        <w:numPr>
+          <w:ilvl w:val="1"/>
+          <w:numId w:val="3"/>
+        </w:numPr>
+        <w:rPr>
+          <w:sz w:val="24"/>
+          <w:szCs w:val="24"/>
+        </w:rPr>
+      </w:pPr>
+      <w:r>
+        <w:rPr>
+          <w:sz w:val="24"/>
+          <w:szCs w:val="24"/>
+        </w:rPr>
+        <w:t>Problemstellung/Aufgabenbeschreibung</w:t>
+      </w:r>
+    </w:p>
+    <w:p>
+      <w:pPr>
+        <w:pStyle w:val="Listenabsatz"/>
+        <w:numPr>
+          <w:ilvl w:val="1"/>
+          <w:numId w:val="3"/>
+        </w:numPr>
+        <w:rPr>
+          <w:sz w:val="24"/>
+          <w:szCs w:val="24"/>
+        </w:rPr>
+      </w:pPr>
+      <w:r>
+        <w:rPr>
+          <w:sz w:val="24"/>
+          <w:szCs w:val="24"/>
+        </w:rPr>
+        <w:t>Zielsetzung (was soll erreicht werden?)</w:t>
+      </w:r>
+    </w:p>
+    <w:p>
+      <w:pPr>
+        <w:pStyle w:val="Listenabsatz"/>
+        <w:numPr>
+          <w:ilvl w:val="1"/>
+          <w:numId w:val="3"/>
+        </w:numPr>
+        <w:rPr>
+          <w:sz w:val="24"/>
+          <w:szCs w:val="24"/>
+        </w:rPr>
+      </w:pPr>
+      <w:r>
+        <w:rPr>
+          <w:sz w:val="24"/>
+          <w:szCs w:val="24"/>
+        </w:rPr>
+        <w:t>Geplante Vorgehnsweise</w:t>
+      </w:r>
+    </w:p>
+    <w:p>
+      <w:pPr>
+        <w:pStyle w:val="Listenabsatz"/>
+        <w:numPr>
+          <w:ilvl w:val="0"/>
+          <w:numId w:val="4"/>
+        </w:numPr>
+        <w:rPr>
+          <w:sz w:val="24"/>
+          <w:szCs w:val="24"/>
+        </w:rPr>
+      </w:pPr>
+      <w:r>
+        <w:rPr>
+          <w:sz w:val="24"/>
+          <w:szCs w:val="24"/>
+        </w:rPr>
+        <w:t>Theoretische Grundlagen</w:t>
+      </w:r>
+    </w:p>
+    <w:p>
+      <w:pPr>
+        <w:pStyle w:val="Listenabsatz"/>
+        <w:numPr>
+          <w:ilvl w:val="1"/>
+          <w:numId w:val="4"/>
+        </w:numPr>
+        <w:rPr>
+          <w:sz w:val="24"/>
+          <w:szCs w:val="24"/>
+        </w:rPr>
+      </w:pPr>
+      <w:r>
+        <w:rPr>
+          <w:sz w:val="24"/>
+          <w:szCs w:val="24"/>
+        </w:rPr>
+        <w:t>Theoretischer Hintergrund</w:t>
+      </w:r>
+    </w:p>
+    <w:p>
+      <w:pPr>
+        <w:pStyle w:val="Listenabsatz"/>
+        <w:numPr>
+          <w:ilvl w:val="1"/>
+          <w:numId w:val="4"/>
+        </w:numPr>
+        <w:rPr>
+          <w:sz w:val="24"/>
+          <w:szCs w:val="24"/>
+        </w:rPr>
+      </w:pPr>
+      <w:r>
+        <w:rPr>
+          <w:sz w:val="24"/>
+          <w:szCs w:val="24"/>
+        </w:rPr>
+        <w:t>Der Ablauf einer Videospielentwicklung (evtl über das Word Dokument „Game Design Document“ im Dokumenteordner</w:t>
+      </w:r>
+      <w:r>
+        <w:rPr>
+          <w:sz w:val="24"/>
+          <w:szCs w:val="24"/>
+        </w:rPr>
+        <w:t xml:space="preserve"> reden)</w:t>
+      </w:r>
+    </w:p>
+    <w:p>
+      <w:pPr>
+        <w:pStyle w:val="Listenabsatz"/>
+        <w:numPr>
+          <w:ilvl w:val="1"/>
+          <w:numId w:val="4"/>
+        </w:numPr>
+        <w:rPr>
+          <w:sz w:val="24"/>
+          <w:szCs w:val="24"/>
+        </w:rPr>
+      </w:pPr>
+      <w:r>
+        <w:rPr>
+          <w:sz w:val="24"/>
+          <w:szCs w:val="24"/>
+        </w:rPr>
+        <w:t>Spielengine-Kapitel</w:t>
+      </w:r>
+    </w:p>
+    <w:p>
+      <w:pPr>
+        <w:pStyle w:val="Listenabsatz"/>
+        <w:numPr>
+          <w:ilvl w:val="1"/>
+          <w:numId w:val="4"/>
+        </w:numPr>
+        <w:rPr>
+          <w:sz w:val="24"/>
+          <w:szCs w:val="24"/>
+        </w:rPr>
+      </w:pPr>
+      <w:r>
+        <w:rPr>
+          <w:sz w:val="24"/>
+          <w:szCs w:val="24"/>
+        </w:rPr>
+        <w:t>Aktueller Stand der Forschung zum Thema „Bildung durch Videospiele“</w:t>
+      </w:r>
+    </w:p>
+    <w:p>
+      <w:pPr>
+        <w:pStyle w:val="Listenabsatz"/>
+        <w:numPr>
+          <w:ilvl w:val="0"/>
+          <w:numId w:val="4"/>
+        </w:numPr>
+        <w:rPr>
+          <w:sz w:val="24"/>
+          <w:szCs w:val="24"/>
+        </w:rPr>
+      </w:pPr>
+      <w:r>
+        <w:rPr>
+          <w:sz w:val="24"/>
+          <w:szCs w:val="24"/>
+        </w:rPr>
+        <w:t>Hauptteil</w:t>
+      </w:r>
+      <w:r>
+        <w:rPr>
+          <w:sz w:val="24"/>
+          <w:szCs w:val="24"/>
+        </w:rPr>
+        <w:t xml:space="preserve"> (heißt z.B. „Konzeption und Implementierung“)</w:t>
+      </w:r>
+    </w:p>
+    <w:p>
+      <w:pPr>
+        <w:pStyle w:val="Listenabsatz"/>
+        <w:numPr>
+          <w:ilvl w:val="1"/>
+          <w:numId w:val="4"/>
+        </w:numPr>
+        <w:rPr>
+          <w:sz w:val="24"/>
+          <w:szCs w:val="24"/>
+        </w:rPr>
+      </w:pPr>
+      <w:r>
+        <w:rPr>
+          <w:sz w:val="24"/>
+          <w:szCs w:val="24"/>
+        </w:rPr>
+        <w:t>(</w:t>
+      </w:r>
+      <w:r>
+        <w:rPr>
+          <w:sz w:val="24"/>
+          <w:szCs w:val="24"/>
+        </w:rPr>
+        <w:t>Anforderungsdefinition und -analyse</w:t>
+      </w:r>
+      <w:r>
+        <w:rPr>
+          <w:sz w:val="24"/>
+          <w:szCs w:val="24"/>
+        </w:rPr>
+        <w:t>)</w:t>
+      </w:r>
+    </w:p>
+    <w:p>
+      <w:pPr>
+        <w:pStyle w:val="Listenabsatz"/>
+        <w:numPr>
+          <w:ilvl w:val="1"/>
+          <w:numId w:val="4"/>
+        </w:numPr>
+        <w:rPr>
+          <w:sz w:val="24"/>
+          <w:szCs w:val="24"/>
+        </w:rPr>
+      </w:pPr>
+      <w:r>
+        <w:rPr>
+          <w:sz w:val="24"/>
+          <w:szCs w:val="24"/>
+        </w:rPr>
+        <w:t>Aufzeigen der Ideen für Konzepte</w:t>
+      </w:r>
+    </w:p>
+    <w:p>
+      <w:pPr>
+        <w:pStyle w:val="Listenabsatz"/>
+        <w:numPr>
+          <w:ilvl w:val="1"/>
+          <w:numId w:val="4"/>
+        </w:numPr>
+        <w:rPr>
+          <w:sz w:val="24"/>
+          <w:szCs w:val="24"/>
+        </w:rPr>
+      </w:pPr>
+      <w:r>
+        <w:rPr>
+          <w:sz w:val="24"/>
+          <w:szCs w:val="24"/>
+        </w:rPr>
+        <w:t xml:space="preserve"> Darlegung des finalen Konzepts/ Finales Konzept</w:t>
+      </w:r>
+    </w:p>
+    <w:p>
+      <w:pPr>
+        <w:pStyle w:val="Listenabsatz"/>
+        <w:numPr>
+          <w:ilvl w:val="2"/>
+          <w:numId w:val="4"/>
+        </w:numPr>
+        <w:rPr>
+          <w:sz w:val="24"/>
+          <w:szCs w:val="24"/>
+        </w:rPr>
+      </w:pPr>
+      <w:r>
+        <w:rPr>
+          <w:sz w:val="24"/>
+          <w:szCs w:val="24"/>
+        </w:rPr>
+        <w:t>Beschreibung der Features</w:t>
+      </w:r>
+    </w:p>
+    <w:p>
+      <w:pPr>
+        <w:pStyle w:val="Listenabsatz"/>
+        <w:numPr>
+          <w:ilvl w:val="2"/>
+          <w:numId w:val="4"/>
+        </w:numPr>
+        <w:rPr>
+          <w:sz w:val="24"/>
+          <w:szCs w:val="24"/>
+        </w:rPr>
+      </w:pPr>
+      <w:r>
+        <w:rPr>
+          <w:sz w:val="24"/>
+          <w:szCs w:val="24"/>
+        </w:rPr>
+        <w:t>Spielgenre + empfohlene Altersfreigabe</w:t>
+      </w:r>
+    </w:p>
+    <w:p>
+      <w:pPr>
+        <w:pStyle w:val="Listenabsatz"/>
+        <w:numPr>
+          <w:ilvl w:val="2"/>
+          <w:numId w:val="4"/>
+        </w:numPr>
+        <w:rPr>
+          <w:sz w:val="24"/>
+          <w:szCs w:val="24"/>
+        </w:rPr>
+      </w:pPr>
+      <w:r>
+        <w:rPr>
+          <w:sz w:val="24"/>
+          <w:szCs w:val="24"/>
+        </w:rPr>
+        <w:t>Klarheit über benötigte Technologien</w:t>
+      </w:r>
+    </w:p>
+    <w:p>
+      <w:pPr>
+        <w:pStyle w:val="Listenabsatz"/>
+        <w:numPr>
+          <w:ilvl w:val="1"/>
+          <w:numId w:val="4"/>
+        </w:numPr>
+        <w:rPr>
+          <w:sz w:val="24"/>
+          <w:szCs w:val="24"/>
+        </w:rPr>
+      </w:pPr>
+      <w:r>
+        <w:rPr>
+          <w:sz w:val="24"/>
+          <w:szCs w:val="24"/>
+        </w:rPr>
+        <w:t>Implementierung</w:t>
+      </w:r>
+    </w:p>
+    <w:p>
+      <w:pPr>
+        <w:pStyle w:val="Listenabsatz"/>
+        <w:numPr>
+          <w:ilvl w:val="1"/>
+          <w:numId w:val="4"/>
+        </w:numPr>
+        <w:rPr>
+          <w:sz w:val="24"/>
+          <w:szCs w:val="24"/>
+        </w:rPr>
+      </w:pPr>
+      <w:r>
+        <w:rPr>
+          <w:sz w:val="24"/>
+          <w:szCs w:val="24"/>
+        </w:rPr>
+        <w:t>Ergebnisvorstellung + Bewertung/Diskussion</w:t>
+      </w:r>
+    </w:p>
+    <w:p>
+      <w:pPr>
+        <w:pStyle w:val="Listenabsatz"/>
+        <w:numPr>
+          <w:ilvl w:val="1"/>
+          <w:numId w:val="4"/>
+        </w:numPr>
+        <w:rPr>
+          <w:sz w:val="24"/>
+          <w:szCs w:val="24"/>
+        </w:rPr>
+      </w:pPr>
+      <w:r>
+        <w:rPr>
+          <w:sz w:val="24"/>
+          <w:szCs w:val="24"/>
+        </w:rPr>
+        <w:t>Alternative Lösungen vorstellen</w:t>
+      </w:r>
+    </w:p>
+    <w:p>
+      <w:pPr>
+        <w:pStyle w:val="Listenabsatz"/>
+        <w:numPr>
+          <w:ilvl w:val="0"/>
+          <w:numId w:val="5"/>
+        </w:numPr>
+        <w:rPr>
+          <w:sz w:val="24"/>
+          <w:szCs w:val="24"/>
+        </w:rPr>
+      </w:pPr>
+      <w:r>
+        <w:rPr>
+          <w:sz w:val="24"/>
+          <w:szCs w:val="24"/>
+        </w:rPr>
+        <w:t>Abschluss</w:t>
+      </w:r>
+    </w:p>
+    <w:p>
+      <w:pPr>
+        <w:pStyle w:val="Listenabsatz"/>
+        <w:numPr>
+          <w:ilvl w:val="1"/>
+          <w:numId w:val="5"/>
+        </w:numPr>
+        <w:rPr>
+          <w:sz w:val="24"/>
+          <w:szCs w:val="24"/>
+        </w:rPr>
+      </w:pPr>
+      <w:r>
+        <w:rPr>
+          <w:sz w:val="24"/>
+          <w:szCs w:val="24"/>
+        </w:rPr>
+        <w:t>Kritische Reflexion (wäre eine andere Lösung/Lösungsweg besser gewesen?)</w:t>
+      </w:r>
+    </w:p>
+    <w:p>
+      <w:pPr>
+        <w:pStyle w:val="Listenabsatz"/>
+        <w:numPr>
+          <w:ilvl w:val="1"/>
+          <w:numId w:val="5"/>
+        </w:numPr>
+        <w:rPr>
+          <w:sz w:val="24"/>
+          <w:szCs w:val="24"/>
+        </w:rPr>
+      </w:pPr>
+      <w:r>
+        <w:rPr>
+          <w:sz w:val="24"/>
+          <w:szCs w:val="24"/>
+        </w:rPr>
+        <w:t>Fazit</w:t>
+      </w:r>
+    </w:p>
+    <w:p>
+      <w:pPr>
+        <w:pStyle w:val="Listenabsatz"/>
+        <w:numPr>
+          <w:ilvl w:val="1"/>
+          <w:numId w:val="5"/>
+        </w:numPr>
+        <w:rPr>
+          <w:sz w:val="24"/>
+          <w:szCs w:val="24"/>
+        </w:rPr>
+      </w:pPr>
+      <w:r>
+        <w:rPr>
+          <w:sz w:val="24"/>
+          <w:szCs w:val="24"/>
+        </w:rPr>
+        <w:t>Ausblick</w:t>
+      </w:r>
+    </w:p>
+    <w:p>
+      <w:pPr>
+        <w:pStyle w:val="Listenabsatz"/>
+        <w:numPr>
+          <w:ilvl w:val="0"/>
+          <w:numId w:val="5"/>
+        </w:numPr>
+        <w:rPr>
+          <w:sz w:val="24"/>
+          <w:szCs w:val="24"/>
+        </w:rPr>
+      </w:pPr>
+      <w:r>
+        <w:rPr>
+          <w:sz w:val="24"/>
+          <w:szCs w:val="24"/>
+        </w:rPr>
+        <w:t>Abspann</w:t>
+      </w:r>
+    </w:p>
+    <w:p>
+      <w:pPr>
+        <w:pStyle w:val="Listenabsatz"/>
+        <w:numPr>
+          <w:ilvl w:val="1"/>
+          <w:numId w:val="5"/>
+        </w:numPr>
+        <w:rPr>
+          <w:sz w:val="24"/>
+          <w:szCs w:val="24"/>
+        </w:rPr>
+      </w:pPr>
+      <w:r>
+        <w:rPr>
+          <w:sz w:val="24"/>
+          <w:szCs w:val="24"/>
+        </w:rPr>
+        <w:t>Literaturverzeichnisse</w:t>
+      </w:r>
+    </w:p>
+    <w:p>
+      <w:pPr>
+        <w:pStyle w:val="Listenabsatz"/>
+        <w:numPr>
+          <w:ilvl w:val="1"/>
+          <w:numId w:val="5"/>
+        </w:numPr>
+        <w:rPr>
+          <w:sz w:val="24"/>
+          <w:szCs w:val="24"/>
+        </w:rPr>
+      </w:pPr>
+      <w:r>
+        <w:rPr>
+          <w:sz w:val="24"/>
+          <w:szCs w:val="24"/>
+        </w:rPr>
+        <w:t>Anhänge</w:t>
+      </w:r>
     </w:p>
     <w:p>
       <w:pPr>
@@ -103,23 +722,7 @@
           <w:sz w:val="24"/>
           <w:szCs w:val="24"/>
         </w:rPr>
-        <w:t xml:space="preserve">Vergleich zwischen Unity und weiteren </w:t>
-      </w:r>
-      <w:proofErr w:type="spellStart"/>
-      <w:r>
-        <w:rPr>
-          <w:sz w:val="24"/>
-          <w:szCs w:val="24"/>
-        </w:rPr>
-        <w:t>Gameengines</w:t>
-      </w:r>
-      <w:proofErr w:type="spellEnd"/>
-      <w:r>
-        <w:rPr>
-          <w:sz w:val="24"/>
-          <w:szCs w:val="24"/>
-        </w:rPr>
-        <w:t xml:space="preserve"> wie zum Beispiel</w:t>
+        <w:t>Vergleich zwischen Unity und weiteren Gameengines wie zum Beispiel</w:t>
       </w:r>
       <w:r>
         <w:rPr>
@@ -133,33 +736,8 @@
           <w:sz w:val="24"/>
           <w:szCs w:val="24"/>
         </w:rPr>
-        <w:t xml:space="preserve">, </w:t>
-      </w:r>
-      <w:proofErr w:type="spellStart"/>
-      <w:r>
-        <w:rPr>
-          <w:sz w:val="24"/>
-          <w:szCs w:val="24"/>
-        </w:rPr>
-        <w:t>GameMaker</w:t>
-      </w:r>
-      <w:proofErr w:type="spellEnd"/>
-      <w:r>
-        <w:rPr>
-          <w:sz w:val="24"/>
-          <w:szCs w:val="24"/>
-        </w:rPr>
-        <w:t xml:space="preserve">, </w:t>
-      </w:r>
-      <w:proofErr w:type="spellStart"/>
-      <w:r>
-        <w:rPr>
-          <w:sz w:val="24"/>
-          <w:szCs w:val="24"/>
-        </w:rPr>
-        <w:t>GoDot</w:t>
-      </w:r>
-      <w:proofErr w:type="spellEnd"/>
+        <w:t>, GameMaker, GoDot</w:t>
+      </w:r>
     </w:p>
     <w:p>
       <w:pPr>
@@ -195,6 +773,458 @@
 <file path=word/numbering.xml><?xml version="1.0" encoding="utf-8"?>
 <w:numbering xmlns:wpc="http://schemas.microsoft.com/office/word/2010/wordprocessingCanvas" xmlns:cx="http://schemas.microsoft.com/office/drawing/2014/chartex" xmlns:cx1="http://schemas.microsoft.com/office/drawing/2015/9/8/chartex" xmlns:cx2="http://schemas.microsoft.com/office/drawing/2015/10/21/chartex" xmlns:cx3="http://schemas.microsoft.com/office/drawing/2016/5/9/chartex" xmlns:cx4="http://schemas.microsoft.com/office/drawing/2016/5/10/chartex" xmlns:cx5="http://schemas.microsoft.com/office/drawing/2016/5/11/chartex" xmlns:cx6="http://schemas.microsoft.com/office/drawing/2016/5/12/chartex" xmlns:cx7="http://schemas.microsoft.com/office/drawing/2016/5/13/chartex" xmlns:cx8="http://schemas.microsoft.com/office/drawing/2016/5/14/chartex" xmlns:mc="http://schemas.openxmlformats.org/markup-compatibility/2006" xmlns:aink="http://schemas.microsoft.com/office/drawing/2016/ink" xmlns:am3d="http://schemas.microsoft.com/office/drawing/2017/model3d" xmlns:o="urn:schemas-microsoft-com:office:office" xmlns:oel="http://schemas.microsoft.com/office/2019/extlst" xmlns:r="http://schemas.openxmlformats.org/officeDocument/2006/relationships" xmlns:m="http://schemas.openxmlformats.org/officeDocument/2006/math" xmlns:v="urn:schemas-microsoft-com:vml" xmlns:wp14="http://schemas.microsoft.com/office/word/2010/wordprocessingDrawing" xmlns:wp="http://schemas.openxmlformats.org/drawingml/2006/wordprocessingDrawing" xmlns:w10="urn:schemas-microsoft-com:office:word" xmlns:w="http://schemas.openxmlformats.org/wordprocessingml/2006/main" xmlns:w14="http://schemas.microsoft.com/office/word/2010/wordml" xmlns:w15="http://schemas.microsoft.com/office/word/2012/wordml" xmlns:w16cex="http://schemas.microsoft.com/office/word/2018/wordml/cex" xmlns:w16cid="http://schemas.microsoft.com/office/word/2016/wordml/cid" xmlns:w16="http://schemas.microsoft.com/office/word/2018/wordml" xmlns:w16sdtdh="http://schemas.microsoft.com/office/word/2020/wordml/sdtdatahash" xmlns:w16se="http://schemas.microsoft.com/office/word/2015/wordml/symex" xmlns:wpg="http://schemas.microsoft.com/office/word/2010/wordprocessingGroup" xmlns:wpi="http://schemas.microsoft.com/office/word/2010/wordprocessingInk" xmlns:wne="http://schemas.microsoft.com/office/word/2006/wordml" xmlns:wps="http://schemas.microsoft.com/office/word/2010/wordprocessingShape" mc:Ignorable="w14 w15 w16se w16cid w16 w16cex w16sdtdh wp14">
   <w:abstractNum w:abstractNumId="0" w15:restartNumberingAfterBreak="0">
+    <w:nsid w:val="23BD3366"/>
+    <w:multiLevelType w:val="hybridMultilevel"/>
+    <w:tmpl w:val="7CA8CFE4"/>
+    <w:lvl w:ilvl="0" w:tplc="04070001">
+      <w:start w:val="1"/>
+      <w:numFmt w:val="bullet"/>
+      <w:lvlText w:val=""/>
+      <w:lvlJc w:val="left"/>
+      <w:pPr>
+        <w:ind w:left="720" w:hanging="360"/>
+      </w:pPr>
+      <w:rPr>
+        <w:rFonts w:ascii="Symbol" w:hAnsi="Symbol" w:hint="default"/>
+      </w:rPr>
+    </w:lvl>
+    <w:lvl w:ilvl="1" w:tplc="04070003">
+      <w:start w:val="1"/>
+      <w:numFmt w:val="bullet"/>
+      <w:lvlText w:val="o"/>
+      <w:lvlJc w:val="left"/>
+      <w:pPr>
+        <w:ind w:left="1440" w:hanging="360"/>
+      </w:pPr>
+      <w:rPr>
+        <w:rFonts w:ascii="Courier New" w:hAnsi="Courier New" w:cs="Courier New" w:hint="default"/>
+      </w:rPr>
+    </w:lvl>
+    <w:lvl w:ilvl="2" w:tplc="04070005">
+      <w:start w:val="1"/>
+      <w:numFmt w:val="bullet"/>
+      <w:lvlText w:val=""/>
+      <w:lvlJc w:val="left"/>
+      <w:pPr>
+        <w:ind w:left="2160" w:hanging="360"/>
+      </w:pPr>
+      <w:rPr>
+        <w:rFonts w:ascii="Wingdings" w:hAnsi="Wingdings" w:hint="default"/>
+      </w:rPr>
+    </w:lvl>
+    <w:lvl w:ilvl="3" w:tplc="04070001" w:tentative="1">
+      <w:start w:val="1"/>
+      <w:numFmt w:val="bullet"/>
+      <w:lvlText w:val=""/>
+      <w:lvlJc w:val="left"/>
+      <w:pPr>
+        <w:ind w:left="2880" w:hanging="360"/>
+      </w:pPr>
+      <w:rPr>
+        <w:rFonts w:ascii="Symbol" w:hAnsi="Symbol" w:hint="default"/>
+      </w:rPr>
+    </w:lvl>
+    <w:lvl w:ilvl="4" w:tplc="04070003" w:tentative="1">
+      <w:start w:val="1"/>
+      <w:numFmt w:val="bullet"/>
+      <w:lvlText w:val="o"/>
+      <w:lvlJc w:val="left"/>
+      <w:pPr>
+        <w:ind w:left="3600" w:hanging="360"/>
+      </w:pPr>
+      <w:rPr>
+        <w:rFonts w:ascii="Courier New" w:hAnsi="Courier New" w:cs="Courier New" w:hint="default"/>
+      </w:rPr>
+    </w:lvl>
+    <w:lvl w:ilvl="5" w:tplc="04070005" w:tentative="1">
+      <w:start w:val="1"/>
+      <w:numFmt w:val="bullet"/>
+      <w:lvlText w:val=""/>
+      <w:lvlJc w:val="left"/>
+      <w:pPr>
+        <w:ind w:left="4320" w:hanging="360"/>
+      </w:pPr>
+      <w:rPr>
+        <w:rFonts w:ascii="Wingdings" w:hAnsi="Wingdings" w:hint="default"/>
+      </w:rPr>
+    </w:lvl>
+    <w:lvl w:ilvl="6" w:tplc="04070001" w:tentative="1">
+      <w:start w:val="1"/>
+      <w:numFmt w:val="bullet"/>
+      <w:lvlText w:val=""/>
+      <w:lvlJc w:val="left"/>
+      <w:pPr>
+        <w:ind w:left="5040" w:hanging="360"/>
+      </w:pPr>
+      <w:rPr>
+        <w:rFonts w:ascii="Symbol" w:hAnsi="Symbol" w:hint="default"/>
+      </w:rPr>
+    </w:lvl>
+    <w:lvl w:ilvl="7" w:tplc="04070003" w:tentative="1">
+      <w:start w:val="1"/>
+      <w:numFmt w:val="bullet"/>
+      <w:lvlText w:val="o"/>
+      <w:lvlJc w:val="left"/>
+      <w:pPr>
+        <w:ind w:left="5760" w:hanging="360"/>
+      </w:pPr>
+      <w:rPr>
+        <w:rFonts w:ascii="Courier New" w:hAnsi="Courier New" w:cs="Courier New" w:hint="default"/>
+      </w:rPr>
+    </w:lvl>
+    <w:lvl w:ilvl="8" w:tplc="04070005" w:tentative="1">
+      <w:start w:val="1"/>
+      <w:numFmt w:val="bullet"/>
+      <w:lvlText w:val=""/>
+      <w:lvlJc w:val="left"/>
+      <w:pPr>
+        <w:ind w:left="6480" w:hanging="360"/>
+      </w:pPr>
+      <w:rPr>
+        <w:rFonts w:ascii="Wingdings" w:hAnsi="Wingdings" w:hint="default"/>
+      </w:rPr>
+    </w:lvl>
+  </w:abstractNum>
+  <w:abstractNum w:abstractNumId="1" w15:restartNumberingAfterBreak="0">
+    <w:nsid w:val="3518120D"/>
+    <w:multiLevelType w:val="hybridMultilevel"/>
+    <w:tmpl w:val="F50A237A"/>
+    <w:lvl w:ilvl="0" w:tplc="04070001">
+      <w:start w:val="1"/>
+      <w:numFmt w:val="bullet"/>
+      <w:lvlText w:val=""/>
+      <w:lvlJc w:val="left"/>
+      <w:pPr>
+        <w:ind w:left="720" w:hanging="360"/>
+      </w:pPr>
+      <w:rPr>
+        <w:rFonts w:ascii="Symbol" w:hAnsi="Symbol" w:hint="default"/>
+      </w:rPr>
+    </w:lvl>
+    <w:lvl w:ilvl="1" w:tplc="04070003">
+      <w:start w:val="1"/>
+      <w:numFmt w:val="bullet"/>
+      <w:lvlText w:val="o"/>
+      <w:lvlJc w:val="left"/>
+      <w:pPr>
+        <w:ind w:left="1440" w:hanging="360"/>
+      </w:pPr>
+      <w:rPr>
+        <w:rFonts w:ascii="Courier New" w:hAnsi="Courier New" w:cs="Courier New" w:hint="default"/>
+      </w:rPr>
+    </w:lvl>
+    <w:lvl w:ilvl="2" w:tplc="04070005" w:tentative="1">
+      <w:start w:val="1"/>
+      <w:numFmt w:val="bullet"/>
+      <w:lvlText w:val=""/>
+      <w:lvlJc w:val="left"/>
+      <w:pPr>
+        <w:ind w:left="2160" w:hanging="360"/>
+      </w:pPr>
+      <w:rPr>
+        <w:rFonts w:ascii="Wingdings" w:hAnsi="Wingdings" w:hint="default"/>
+      </w:rPr>
+    </w:lvl>
+    <w:lvl w:ilvl="3" w:tplc="04070001" w:tentative="1">
+      <w:start w:val="1"/>
+      <w:numFmt w:val="bullet"/>
+      <w:lvlText w:val=""/>
+      <w:lvlJc w:val="left"/>
+      <w:pPr>
+        <w:ind w:left="2880" w:hanging="360"/>
+      </w:pPr>
+      <w:rPr>
+        <w:rFonts w:ascii="Symbol" w:hAnsi="Symbol" w:hint="default"/>
+      </w:rPr>
+    </w:lvl>
+    <w:lvl w:ilvl="4" w:tplc="04070003" w:tentative="1">
+      <w:start w:val="1"/>
+      <w:numFmt w:val="bullet"/>
+      <w:lvlText w:val="o"/>
+      <w:lvlJc w:val="left"/>
+      <w:pPr>
+        <w:ind w:left="3600" w:hanging="360"/>
+      </w:pPr>
+      <w:rPr>
+        <w:rFonts w:ascii="Courier New" w:hAnsi="Courier New" w:cs="Courier New" w:hint="default"/>
+      </w:rPr>
+    </w:lvl>
+    <w:lvl w:ilvl="5" w:tplc="04070005" w:tentative="1">
+      <w:start w:val="1"/>
+      <w:numFmt w:val="bullet"/>
+      <w:lvlText w:val=""/>
+      <w:lvlJc w:val="left"/>
+      <w:pPr>
+        <w:ind w:left="4320" w:hanging="360"/>
+      </w:pPr>
+      <w:rPr>
+        <w:rFonts w:ascii="Wingdings" w:hAnsi="Wingdings" w:hint="default"/>
+      </w:rPr>
+    </w:lvl>
+    <w:lvl w:ilvl="6" w:tplc="04070001" w:tentative="1">
+      <w:start w:val="1"/>
+      <w:numFmt w:val="bullet"/>
+      <w:lvlText w:val=""/>
+      <w:lvlJc w:val="left"/>
+      <w:pPr>
+        <w:ind w:left="5040" w:hanging="360"/>
+      </w:pPr>
+      <w:rPr>
+        <w:rFonts w:ascii="Symbol" w:hAnsi="Symbol" w:hint="default"/>
+      </w:rPr>
+    </w:lvl>
+    <w:lvl w:ilvl="7" w:tplc="04070003" w:tentative="1">
+      <w:start w:val="1"/>
+      <w:numFmt w:val="bullet"/>
+      <w:lvlText w:val="o"/>
+      <w:lvlJc w:val="left"/>
+      <w:pPr>
+        <w:ind w:left="5760" w:hanging="360"/>
+      </w:pPr>
+      <w:rPr>
+        <w:rFonts w:ascii="Courier New" w:hAnsi="Courier New" w:cs="Courier New" w:hint="default"/>
+      </w:rPr>
+    </w:lvl>
+    <w:lvl w:ilvl="8" w:tplc="04070005" w:tentative="1">
+      <w:start w:val="1"/>
+      <w:numFmt w:val="bullet"/>
+      <w:lvlText w:val=""/>
+      <w:lvlJc w:val="left"/>
+      <w:pPr>
+        <w:ind w:left="6480" w:hanging="360"/>
+      </w:pPr>
+      <w:rPr>
+        <w:rFonts w:ascii="Wingdings" w:hAnsi="Wingdings" w:hint="default"/>
+      </w:rPr>
+    </w:lvl>
+  </w:abstractNum>
+  <w:abstractNum w:abstractNumId="2" w15:restartNumberingAfterBreak="0">
+    <w:nsid w:val="38252985"/>
+    <w:multiLevelType w:val="hybridMultilevel"/>
+    <w:tmpl w:val="F7C2703E"/>
+    <w:lvl w:ilvl="0" w:tplc="04070001">
+      <w:start w:val="1"/>
+      <w:numFmt w:val="bullet"/>
+      <w:lvlText w:val=""/>
+      <w:lvlJc w:val="left"/>
+      <w:pPr>
+        <w:ind w:left="720" w:hanging="360"/>
+      </w:pPr>
+      <w:rPr>
+        <w:rFonts w:ascii="Symbol" w:hAnsi="Symbol" w:hint="default"/>
+      </w:rPr>
+    </w:lvl>
+    <w:lvl w:ilvl="1" w:tplc="04070003" w:tentative="1">
+      <w:start w:val="1"/>
+      <w:numFmt w:val="bullet"/>
+      <w:lvlText w:val="o"/>
+      <w:lvlJc w:val="left"/>
+      <w:pPr>
+        <w:ind w:left="1440" w:hanging="360"/>
+      </w:pPr>
+      <w:rPr>
+        <w:rFonts w:ascii="Courier New" w:hAnsi="Courier New" w:cs="Courier New" w:hint="default"/>
+      </w:rPr>
+    </w:lvl>
+    <w:lvl w:ilvl="2" w:tplc="04070005" w:tentative="1">
+      <w:start w:val="1"/>
+      <w:numFmt w:val="bullet"/>
+      <w:lvlText w:val=""/>
+      <w:lvlJc w:val="left"/>
+      <w:pPr>
+        <w:ind w:left="2160" w:hanging="360"/>
+      </w:pPr>
+      <w:rPr>
+        <w:rFonts w:ascii="Wingdings" w:hAnsi="Wingdings" w:hint="default"/>
+      </w:rPr>
+    </w:lvl>
+    <w:lvl w:ilvl="3" w:tplc="04070001" w:tentative="1">
+      <w:start w:val="1"/>
+      <w:numFmt w:val="bullet"/>
+      <w:lvlText w:val=""/>
+      <w:lvlJc w:val="left"/>
+      <w:pPr>
+        <w:ind w:left="2880" w:hanging="360"/>
+      </w:pPr>
+      <w:rPr>
+        <w:rFonts w:ascii="Symbol" w:hAnsi="Symbol" w:hint="default"/>
+      </w:rPr>
+    </w:lvl>
+    <w:lvl w:ilvl="4" w:tplc="04070003" w:tentative="1">
+      <w:start w:val="1"/>
+      <w:numFmt w:val="bullet"/>
+      <w:lvlText w:val="o"/>
+      <w:lvlJc w:val="left"/>
+      <w:pPr>
+        <w:ind w:left="3600" w:hanging="360"/>
+      </w:pPr>
+      <w:rPr>
+        <w:rFonts w:ascii="Courier New" w:hAnsi="Courier New" w:cs="Courier New" w:hint="default"/>
+      </w:rPr>
+    </w:lvl>
+    <w:lvl w:ilvl="5" w:tplc="04070005" w:tentative="1">
+      <w:start w:val="1"/>
+      <w:numFmt w:val="bullet"/>
+      <w:lvlText w:val=""/>
+      <w:lvlJc w:val="left"/>
+      <w:pPr>
+        <w:ind w:left="4320" w:hanging="360"/>
+      </w:pPr>
+      <w:rPr>
+        <w:rFonts w:ascii="Wingdings" w:hAnsi="Wingdings" w:hint="default"/>
+      </w:rPr>
+    </w:lvl>
+    <w:lvl w:ilvl="6" w:tplc="04070001" w:tentative="1">
+      <w:start w:val="1"/>
+      <w:numFmt w:val="bullet"/>
+      <w:lvlText w:val=""/>
+      <w:lvlJc w:val="left"/>
+      <w:pPr>
+        <w:ind w:left="5040" w:hanging="360"/>
+      </w:pPr>
+      <w:rPr>
+        <w:rFonts w:ascii="Symbol" w:hAnsi="Symbol" w:hint="default"/>
+      </w:rPr>
+    </w:lvl>
+    <w:lvl w:ilvl="7" w:tplc="04070003" w:tentative="1">
+      <w:start w:val="1"/>
+      <w:numFmt w:val="bullet"/>
+      <w:lvlText w:val="o"/>
+      <w:lvlJc w:val="left"/>
+      <w:pPr>
+        <w:ind w:left="5760" w:hanging="360"/>
+      </w:pPr>
+      <w:rPr>
+        <w:rFonts w:ascii="Courier New" w:hAnsi="Courier New" w:cs="Courier New" w:hint="default"/>
+      </w:rPr>
+    </w:lvl>
+    <w:lvl w:ilvl="8" w:tplc="04070005" w:tentative="1">
+      <w:start w:val="1"/>
+      <w:numFmt w:val="bullet"/>
+      <w:lvlText w:val=""/>
+      <w:lvlJc w:val="left"/>
+      <w:pPr>
+        <w:ind w:left="6480" w:hanging="360"/>
+      </w:pPr>
+      <w:rPr>
+        <w:rFonts w:ascii="Wingdings" w:hAnsi="Wingdings" w:hint="default"/>
+      </w:rPr>
+    </w:lvl>
+  </w:abstractNum>
+  <w:abstractNum w:abstractNumId="3" w15:restartNumberingAfterBreak="0">
+    <w:nsid w:val="55A43756"/>
+    <w:multiLevelType w:val="hybridMultilevel"/>
+    <w:tmpl w:val="438A8224"/>
+    <w:lvl w:ilvl="0" w:tplc="04070001">
+      <w:start w:val="1"/>
+      <w:numFmt w:val="bullet"/>
+      <w:lvlText w:val=""/>
+      <w:lvlJc w:val="left"/>
+      <w:pPr>
+        <w:ind w:left="720" w:hanging="360"/>
+      </w:pPr>
+      <w:rPr>
+        <w:rFonts w:ascii="Symbol" w:hAnsi="Symbol" w:hint="default"/>
+      </w:rPr>
+    </w:lvl>
+    <w:lvl w:ilvl="1" w:tplc="04070003">
+      <w:start w:val="1"/>
+      <w:numFmt w:val="bullet"/>
+      <w:lvlText w:val="o"/>
+      <w:lvlJc w:val="left"/>
+      <w:pPr>
+        <w:ind w:left="1440" w:hanging="360"/>
+      </w:pPr>
+      <w:rPr>
+        <w:rFonts w:ascii="Courier New" w:hAnsi="Courier New" w:cs="Courier New" w:hint="default"/>
+      </w:rPr>
+    </w:lvl>
+    <w:lvl w:ilvl="2" w:tplc="04070005" w:tentative="1">
+      <w:start w:val="1"/>
+      <w:numFmt w:val="bullet"/>
+      <w:lvlText w:val=""/>
+      <w:lvlJc w:val="left"/>
+      <w:pPr>
+        <w:ind w:left="2160" w:hanging="360"/>
+      </w:pPr>
+      <w:rPr>
+        <w:rFonts w:ascii="Wingdings" w:hAnsi="Wingdings" w:hint="default"/>
+      </w:rPr>
+    </w:lvl>
+    <w:lvl w:ilvl="3" w:tplc="04070001" w:tentative="1">
+      <w:start w:val="1"/>
+      <w:numFmt w:val="bullet"/>
+      <w:lvlText w:val=""/>
+      <w:lvlJc w:val="left"/>
+      <w:pPr>
+        <w:ind w:left="2880" w:hanging="360"/>
+      </w:pPr>
+      <w:rPr>
+        <w:rFonts w:ascii="Symbol" w:hAnsi="Symbol" w:hint="default"/>
+      </w:rPr>
+    </w:lvl>
+    <w:lvl w:ilvl="4" w:tplc="04070003" w:tentative="1">
+      <w:start w:val="1"/>
+      <w:numFmt w:val="bullet"/>
+      <w:lvlText w:val="o"/>
+      <w:lvlJc w:val="left"/>
+      <w:pPr>
+        <w:ind w:left="3600" w:hanging="360"/>
+      </w:pPr>
+      <w:rPr>
+        <w:rFonts w:ascii="Courier New" w:hAnsi="Courier New" w:cs="Courier New" w:hint="default"/>
+      </w:rPr>
+    </w:lvl>
+    <w:lvl w:ilvl="5" w:tplc="04070005" w:tentative="1">
+      <w:start w:val="1"/>
+      <w:numFmt w:val="bullet"/>
+      <w:lvlText w:val=""/>
+      <w:lvlJc w:val="left"/>
+      <w:pPr>
+        <w:ind w:left="4320" w:hanging="360"/>
+      </w:pPr>
+      <w:rPr>
+        <w:rFonts w:ascii="Wingdings" w:hAnsi="Wingdings" w:hint="default"/>
+      </w:rPr>
+    </w:lvl>
+    <w:lvl w:ilvl="6" w:tplc="04070001" w:tentative="1">
+      <w:start w:val="1"/>
+      <w:numFmt w:val="bullet"/>
+      <w:lvlText w:val=""/>
+      <w:lvlJc w:val="left"/>
+      <w:pPr>
+        <w:ind w:left="5040" w:hanging="360"/>
+      </w:pPr>
+      <w:rPr>
+        <w:rFonts w:ascii="Symbol" w:hAnsi="Symbol" w:hint="default"/>
+      </w:rPr>
+    </w:lvl>
+    <w:lvl w:ilvl="7" w:tplc="04070003" w:tentative="1">
+      <w:start w:val="1"/>
+      <w:numFmt w:val="bullet"/>
+      <w:lvlText w:val="o"/>
+      <w:lvlJc w:val="left"/>
+      <w:pPr>
+        <w:ind w:left="5760" w:hanging="360"/>
+      </w:pPr>
+      <w:rPr>
+        <w:rFonts w:ascii="Courier New" w:hAnsi="Courier New" w:cs="Courier New" w:hint="default"/>
+      </w:rPr>
+    </w:lvl>
+    <w:lvl w:ilvl="8" w:tplc="04070005" w:tentative="1">
+      <w:start w:val="1"/>
+      <w:numFmt w:val="bullet"/>
+      <w:lvlText w:val=""/>
+      <w:lvlJc w:val="left"/>
+      <w:pPr>
+        <w:ind w:left="6480" w:hanging="360"/>
+      </w:pPr>
+      <w:rPr>
+        <w:rFonts w:ascii="Wingdings" w:hAnsi="Wingdings" w:hint="default"/>
+      </w:rPr>
+    </w:lvl>
+  </w:abstractNum>
+  <w:abstractNum w:abstractNumId="4" w15:restartNumberingAfterBreak="0">
     <w:nsid w:val="5F9069E8"/>
     <w:multiLevelType w:val="hybridMultilevel"/>
     <w:tmpl w:val="65E20F1C"/>
@@ -308,7 +1338,19 @@
     </w:lvl>
   </w:abstractNum>
   <w:num w:numId="1" w16cid:durableId="2127652532">
+    <w:abstractNumId w:val="4"/>
+  </w:num>
+  <w:num w:numId="2" w16cid:durableId="678966710">
+    <w:abstractNumId w:val="2"/>
+  </w:num>
+  <w:num w:numId="3" w16cid:durableId="2040203703">
+    <w:abstractNumId w:val="3"/>
+  </w:num>
+  <w:num w:numId="4" w16cid:durableId="417749101">
     <w:abstractNumId w:val="0"/>
+  </w:num>
+  <w:num w:numId="5" w16cid:durableId="700201758">
+    <w:abstractNumId w:val="1"/>
   </w:num>
 </w:numbering>
 </file>

</xml_diff>

<commit_message>
Working Log In Button
</commit_message>
<xml_diff>
--- a/Documentation/Studienarbeit - LaTeX.docx
+++ b/Documentation/Studienarbeit - LaTeX.docx
@@ -6273,27 +6273,17 @@
         <w:t>Das gesamte Team nimmt an der Produktionsphase teil. Dabei haben alle verschiedenen Rollen</w:t>
       </w:r>
       <w:r>
-        <w:t xml:space="preserve"> mit eigenen Aufgaben. Darunter gibt es den Sound Engineer, den Game Level Designer, den Game </w:t>
-      </w:r>
-      <w:proofErr w:type="spellStart"/>
-      <w:r>
-        <w:t>Programmer</w:t>
-      </w:r>
-      <w:proofErr w:type="spellEnd"/>
-      <w:r>
-        <w:t>, den Game Tester, den Animator</w:t>
-      </w:r>
-      <w:r>
-        <w:t xml:space="preserve">, den Character Designer und den Kopf des Teams, der Game Producer. (Quelle: </w:t>
-      </w:r>
-      <w:hyperlink r:id="rId33" w:history="1">
-        <w:r>
-          <w:rPr>
-            <w:rStyle w:val="Hyperlink"/>
-          </w:rPr>
-          <w:t>https://www.cgspectrum.com/career-pathways/game-development</w:t>
-        </w:r>
-      </w:hyperlink>
+        <w:t xml:space="preserve"> mit eigenen Aufgaben. Darunter gibt es </w:t>
+      </w:r>
+      <w:r>
+        <w:t xml:space="preserve">Engineers (z.B. den Sound Engineer), Artists (z.B. Game Level Designer, Character Designer), Developer, Writer, Tester und die Projektleitung. </w:t>
+      </w:r>
+      <w:r>
+        <w:t xml:space="preserve">(Quelle: </w:t>
+      </w:r>
+      <w:r>
+        <w:t>https://gamemaker.io/de/blog/stages-of-game-development</w:t>
+      </w:r>
       <w:r>
         <w:t>)</w:t>
       </w:r>
@@ -6584,16 +6574,7 @@
         </w:numPr>
       </w:pPr>
       <w:r>
-        <w:t>Vor dem Zeitpunkt der Veröffentlichung beschäftigt sich das Team mit Marketing</w:t>
-      </w:r>
-      <w:r>
-        <w:t xml:space="preserve">strategien und einem Veröffentlichungsplan. </w:t>
-      </w:r>
-      <w:r>
-        <w:t>Das Marketing ist wichtig, um möglichst viele Spieler auf die kommende Veröffentlichung aufmerksam zu machen.</w:t>
-      </w:r>
-      <w:r>
-        <w:t xml:space="preserve"> </w:t>
+        <w:t xml:space="preserve">Vor dem Zeitpunkt der Veröffentlichung beschäftigt sich das Team mit Marketingstrategien und einem Veröffentlichungsplan. Das Marketing ist wichtig, um möglichst viele Spieler auf die kommende Veröffentlichung aufmerksam zu machen. </w:t>
       </w:r>
       <w:r>
         <w:t xml:space="preserve">Es muss die Frage geklärt werden auf welcher Plattform und in welchem Ausmaß Werbung erscheinen wird, wobei das Budget eingehalten werden muss. </w:t>
@@ -6753,7 +6734,7 @@
       <w:r>
         <w:t xml:space="preserve">Quellen: </w:t>
       </w:r>
-      <w:hyperlink r:id="rId34" w:history="1">
+      <w:hyperlink r:id="rId33" w:history="1">
         <w:r>
           <w:rPr>
             <w:rStyle w:val="Hyperlink"/>
@@ -6764,12 +6745,37 @@
       <w:r>
         <w:t xml:space="preserve"> und </w:t>
       </w:r>
+      <w:hyperlink r:id="rId34" w:anchor="article-section-4" w:history="1">
+        <w:r>
+          <w:rPr>
+            <w:rStyle w:val="Hyperlink"/>
+          </w:rPr>
+          <w:t>https://ilogos.biz/stages-of-game-development-your-guide-on-game-development-process/#article-section-4</w:t>
+        </w:r>
+      </w:hyperlink>
+      <w:r>
+        <w:t xml:space="preserve"> </w:t>
+      </w:r>
+      <w:r>
+        <w:t xml:space="preserve">und </w:t>
+      </w:r>
       <w:hyperlink r:id="rId35" w:history="1">
         <w:r>
           <w:rPr>
             <w:rStyle w:val="Hyperlink"/>
           </w:rPr>
-          <w:t>https://ilogos.biz/stages-of-game-development-your-guide-on-game-development-process/#article-section-4</w:t>
+          <w:t>https://gamemaker.io/de/blog/stages-of-game-development</w:t>
+        </w:r>
+      </w:hyperlink>
+      <w:r>
+        <w:t xml:space="preserve"> und </w:t>
+      </w:r>
+      <w:hyperlink r:id="rId36" w:history="1">
+        <w:r>
+          <w:rPr>
+            <w:rStyle w:val="Hyperlink"/>
+          </w:rPr>
+          <w:t>https://www.cgspectrum.com/blog/game-development-process</w:t>
         </w:r>
       </w:hyperlink>
       <w:r>

</xml_diff>